<commit_message>
inside on AV function
</commit_message>
<xml_diff>
--- a/drafts.docx
+++ b/drafts.docx
@@ -5,12 +5,14 @@
     <w:p>
       <w:pPr>
         <w:rPr>
-          <w:b/>
-          <w:bCs/>
-        </w:rPr>
-      </w:pPr>
-      <w:r>
-        <w:rPr>
+          <w:rFonts w:ascii="Palatino Linotype" w:hAnsi="Palatino Linotype"/>
+          <w:b/>
+          <w:bCs/>
+        </w:rPr>
+      </w:pPr>
+      <w:r>
+        <w:rPr>
+          <w:rFonts w:ascii="Palatino Linotype" w:hAnsi="Palatino Linotype"/>
           <w:b/>
           <w:bCs/>
         </w:rPr>
@@ -24,20 +26,33 @@
           <w:numId w:val="2"/>
         </w:numPr>
         <w:rPr>
-          <w:lang/>
-        </w:rPr>
-      </w:pPr>
-      <w:r>
-        <w:t xml:space="preserve">﻿It is </w:t>
-      </w:r>
-      <w:r>
-        <w:rPr>
+          <w:rFonts w:ascii="Palatino Linotype" w:hAnsi="Palatino Linotype"/>
+        </w:rPr>
+      </w:pPr>
+      <w:r>
+        <w:rPr>
+          <w:rFonts w:ascii="Calibri" w:hAnsi="Calibri" w:cs="Calibri"/>
+        </w:rPr>
+        <w:t>﻿</w:t>
+      </w:r>
+      <w:r>
+        <w:rPr>
+          <w:rFonts w:ascii="Palatino Linotype" w:hAnsi="Palatino Linotype"/>
+        </w:rPr>
+        <w:t xml:space="preserve">It is </w:t>
+      </w:r>
+      <w:r>
+        <w:rPr>
+          <w:rFonts w:ascii="Palatino Linotype" w:hAnsi="Palatino Linotype"/>
           <w:b/>
           <w:bCs/>
         </w:rPr>
         <w:t>exact</w:t>
       </w:r>
       <w:r>
+        <w:rPr>
+          <w:rFonts w:ascii="Palatino Linotype" w:hAnsi="Palatino Linotype"/>
+        </w:rPr>
         <w:t xml:space="preserve">: the Matrix Profile based methods provide no false positives or false dismissals. It can handle missing data: Even in the presence of missing data, we can provide answers which are guaranteed to have no false negatives. </w:t>
       </w:r>
     </w:p>
@@ -48,20 +63,27 @@
           <w:numId w:val="2"/>
         </w:numPr>
         <w:rPr>
-          <w:lang/>
-        </w:rPr>
-      </w:pPr>
-      <w:r>
+          <w:rFonts w:ascii="Palatino Linotype" w:hAnsi="Palatino Linotype"/>
+        </w:rPr>
+      </w:pPr>
+      <w:r>
+        <w:rPr>
+          <w:rFonts w:ascii="Palatino Linotype" w:hAnsi="Palatino Linotype"/>
+        </w:rPr>
         <w:t xml:space="preserve">It is </w:t>
       </w:r>
       <w:r>
         <w:rPr>
+          <w:rFonts w:ascii="Palatino Linotype" w:hAnsi="Palatino Linotype"/>
           <w:b/>
           <w:bCs/>
         </w:rPr>
         <w:t>simple and parameter-free</w:t>
       </w:r>
       <w:r>
+        <w:rPr>
+          <w:rFonts w:ascii="Palatino Linotype" w:hAnsi="Palatino Linotype"/>
+        </w:rPr>
         <w:t xml:space="preserve">: In contrast, the more general algorithms in this space that typically require building and tuning spatial access methods and/or hash functions. </w:t>
       </w:r>
     </w:p>
@@ -72,20 +94,27 @@
           <w:numId w:val="2"/>
         </w:numPr>
         <w:rPr>
-          <w:lang/>
-        </w:rPr>
-      </w:pPr>
-      <w:r>
+          <w:rFonts w:ascii="Palatino Linotype" w:hAnsi="Palatino Linotype"/>
+        </w:rPr>
+      </w:pPr>
+      <w:r>
+        <w:rPr>
+          <w:rFonts w:ascii="Palatino Linotype" w:hAnsi="Palatino Linotype"/>
+        </w:rPr>
         <w:t xml:space="preserve">It is </w:t>
       </w:r>
       <w:r>
         <w:rPr>
+          <w:rFonts w:ascii="Palatino Linotype" w:hAnsi="Palatino Linotype"/>
           <w:b/>
           <w:bCs/>
         </w:rPr>
         <w:t>space efficient</w:t>
       </w:r>
       <w:r>
+        <w:rPr>
+          <w:rFonts w:ascii="Palatino Linotype" w:hAnsi="Palatino Linotype"/>
+        </w:rPr>
         <w:t xml:space="preserve">: Matrix Profile construction algorithms requires an inconsequential space overhead, just linear in the time series length with a small constant factor, allowing massive datasets to be processed in main memory (for most data mining, disk is death). </w:t>
       </w:r>
     </w:p>
@@ -96,30 +125,41 @@
           <w:numId w:val="2"/>
         </w:numPr>
         <w:rPr>
-          <w:lang/>
-        </w:rPr>
-      </w:pPr>
-      <w:r>
+          <w:rFonts w:ascii="Palatino Linotype" w:hAnsi="Palatino Linotype"/>
+        </w:rPr>
+      </w:pPr>
+      <w:r>
+        <w:rPr>
+          <w:rFonts w:ascii="Palatino Linotype" w:hAnsi="Palatino Linotype"/>
+        </w:rPr>
         <w:t xml:space="preserve">It </w:t>
       </w:r>
       <w:r>
         <w:rPr>
+          <w:rFonts w:ascii="Palatino Linotype" w:hAnsi="Palatino Linotype"/>
           <w:b/>
           <w:bCs/>
         </w:rPr>
         <w:t>is incrementally maintainable</w:t>
       </w:r>
       <w:r>
+        <w:rPr>
+          <w:rFonts w:ascii="Palatino Linotype" w:hAnsi="Palatino Linotype"/>
+        </w:rPr>
         <w:t xml:space="preserve">: Having computed the Matrix Profile for a dataset, we can incrementally update it very efficiently. In many domains this means we can effectively maintain exact joins/motifs/discords on streaming data forever. MP is extremely scalable, for extremely large datasets we can compute the Matrix Profile in an anytime fashion, allowing ultra-fast approximate solutions and </w:t>
       </w:r>
       <w:r>
         <w:rPr>
+          <w:rFonts w:ascii="Palatino Linotype" w:hAnsi="Palatino Linotype"/>
           <w:b/>
           <w:bCs/>
         </w:rPr>
         <w:t>real-time data interaction</w:t>
       </w:r>
       <w:r>
+        <w:rPr>
+          <w:rFonts w:ascii="Palatino Linotype" w:hAnsi="Palatino Linotype"/>
+        </w:rPr>
         <w:t xml:space="preserve">. </w:t>
       </w:r>
     </w:p>
@@ -130,17 +170,21 @@
           <w:numId w:val="2"/>
         </w:numPr>
         <w:rPr>
-          <w:lang/>
-        </w:rPr>
-      </w:pPr>
-      <w:r>
-        <w:rPr>
+          <w:rFonts w:ascii="Palatino Linotype" w:hAnsi="Palatino Linotype"/>
+        </w:rPr>
+      </w:pPr>
+      <w:r>
+        <w:rPr>
+          <w:rFonts w:ascii="Palatino Linotype" w:hAnsi="Palatino Linotype"/>
           <w:b/>
           <w:bCs/>
         </w:rPr>
         <w:t>Simplicity and Intuitiveness</w:t>
       </w:r>
       <w:r>
+        <w:rPr>
+          <w:rFonts w:ascii="Palatino Linotype" w:hAnsi="Palatino Linotype"/>
+        </w:rPr>
         <w:t>: Seeing the world through the MP lens often invites/suggests simple and elegant solutions.</w:t>
       </w:r>
     </w:p>
@@ -151,21 +195,58 @@
           <w:numId w:val="2"/>
         </w:numPr>
         <w:rPr>
-          <w:lang/>
-        </w:rPr>
-      </w:pPr>
-      <w:r>
+          <w:rFonts w:ascii="Palatino Linotype" w:hAnsi="Palatino Linotype"/>
+        </w:rPr>
+      </w:pPr>
+      <w:r>
+        <w:rPr>
+          <w:rFonts w:ascii="Palatino Linotype" w:hAnsi="Palatino Linotype"/>
+        </w:rPr>
         <w:t xml:space="preserve">It can be constructed in </w:t>
       </w:r>
       <w:r>
         <w:rPr>
-          <w:b/>
-          <w:bCs/>
-        </w:rPr>
-        <w:t>deterministic time</w:t>
-      </w:r>
-      <w:r>
-        <w:t xml:space="preserve">: given only the length of the time series, we can precisely predict in advance how long it will take to compute the Matrix Profile. (this allows resource planning) </w:t>
+          <w:rFonts w:ascii="Palatino Linotype" w:hAnsi="Palatino Linotype"/>
+          <w:b/>
+          <w:bCs/>
+        </w:rPr>
+        <w:t xml:space="preserve">deterministic </w:t>
+      </w:r>
+      <w:proofErr w:type="gramStart"/>
+      <w:r>
+        <w:rPr>
+          <w:rFonts w:ascii="Palatino Linotype" w:hAnsi="Palatino Linotype"/>
+          <w:b/>
+          <w:bCs/>
+        </w:rPr>
+        <w:t>time</w:t>
+      </w:r>
+      <w:r>
+        <w:rPr>
+          <w:rFonts w:ascii="Palatino Linotype" w:hAnsi="Palatino Linotype"/>
+        </w:rPr>
+        <w:t>:</w:t>
+      </w:r>
+      <w:proofErr w:type="gramEnd"/>
+      <w:r>
+        <w:rPr>
+          <w:rFonts w:ascii="Palatino Linotype" w:hAnsi="Palatino Linotype"/>
+        </w:rPr>
+        <w:t xml:space="preserve"> given only the length of the time series, we can precisely predict in advance how long it will take to compute the Matrix Profile. (</w:t>
+      </w:r>
+      <w:proofErr w:type="gramStart"/>
+      <w:r>
+        <w:rPr>
+          <w:rFonts w:ascii="Palatino Linotype" w:hAnsi="Palatino Linotype"/>
+        </w:rPr>
+        <w:t>this</w:t>
+      </w:r>
+      <w:proofErr w:type="gramEnd"/>
+      <w:r>
+        <w:rPr>
+          <w:rFonts w:ascii="Palatino Linotype" w:hAnsi="Palatino Linotype"/>
+        </w:rPr>
+        <w:t xml:space="preserve"> allows resource planning) </w:t>
       </w:r>
     </w:p>
     <w:p>
@@ -175,33 +256,48 @@
           <w:numId w:val="2"/>
         </w:numPr>
         <w:rPr>
-          <w:lang/>
-        </w:rPr>
-      </w:pPr>
-      <w:r>
+          <w:rFonts w:ascii="Palatino Linotype" w:hAnsi="Palatino Linotype"/>
+        </w:rPr>
+      </w:pPr>
+      <w:r>
+        <w:rPr>
+          <w:rFonts w:ascii="Palatino Linotype" w:hAnsi="Palatino Linotype"/>
+        </w:rPr>
         <w:t xml:space="preserve">It can </w:t>
       </w:r>
       <w:r>
         <w:rPr>
+          <w:rFonts w:ascii="Palatino Linotype" w:hAnsi="Palatino Linotype"/>
           <w:b/>
           <w:bCs/>
         </w:rPr>
         <w:t>leverage hardware</w:t>
       </w:r>
       <w:r>
+        <w:rPr>
+          <w:rFonts w:ascii="Palatino Linotype" w:hAnsi="Palatino Linotype"/>
+        </w:rPr>
         <w:t>: Matrix Profile construction is embarrassingly parallelizable, both on multicore processors, GPUs, distributed systems etc.</w:t>
       </w:r>
     </w:p>
-    <w:p/>
-    <w:p>
-      <w:pPr>
-        <w:rPr>
-          <w:b/>
-          <w:bCs/>
-        </w:rPr>
-      </w:pPr>
-      <w:r>
-        <w:rPr>
+    <w:p>
+      <w:pPr>
+        <w:rPr>
+          <w:rFonts w:ascii="Palatino Linotype" w:hAnsi="Palatino Linotype"/>
+        </w:rPr>
+      </w:pPr>
+    </w:p>
+    <w:p>
+      <w:pPr>
+        <w:rPr>
+          <w:rFonts w:ascii="Palatino Linotype" w:hAnsi="Palatino Linotype"/>
+          <w:b/>
+          <w:bCs/>
+        </w:rPr>
+      </w:pPr>
+      <w:r>
+        <w:rPr>
+          <w:rFonts w:ascii="Palatino Linotype" w:hAnsi="Palatino Linotype"/>
           <w:b/>
           <w:bCs/>
         </w:rPr>
@@ -211,6 +307,7 @@
     <w:p>
       <w:pPr>
         <w:rPr>
+          <w:rFonts w:ascii="Palatino Linotype" w:hAnsi="Palatino Linotype"/>
           <w:b/>
           <w:bCs/>
         </w:rPr>
@@ -224,27 +321,35 @@
           <w:numId w:val="3"/>
         </w:numPr>
         <w:rPr>
-          <w:lang/>
-        </w:rPr>
-      </w:pPr>
-      <w:r>
-        <w:rPr>
+          <w:rFonts w:ascii="Palatino Linotype" w:hAnsi="Palatino Linotype"/>
+        </w:rPr>
+      </w:pPr>
+      <w:r>
+        <w:rPr>
+          <w:rFonts w:ascii="Palatino Linotype" w:hAnsi="Palatino Linotype"/>
           <w:b/>
           <w:bCs/>
         </w:rPr>
         <w:t xml:space="preserve">Definition 1: </w:t>
       </w:r>
       <w:r>
+        <w:rPr>
+          <w:rFonts w:ascii="Palatino Linotype" w:hAnsi="Palatino Linotype"/>
+        </w:rPr>
         <w:t xml:space="preserve">A </w:t>
       </w:r>
       <w:r>
         <w:rPr>
+          <w:rFonts w:ascii="Palatino Linotype" w:hAnsi="Palatino Linotype"/>
           <w:b/>
           <w:bCs/>
         </w:rPr>
         <w:t xml:space="preserve">time series </w:t>
       </w:r>
       <w:r>
+        <w:rPr>
+          <w:rFonts w:ascii="Palatino Linotype" w:hAnsi="Palatino Linotype"/>
+        </w:rPr>
         <w:t xml:space="preserve">T </w:t>
       </w:r>
       <w:r>
@@ -254,8 +359,12 @@
         <w:t>∈</w:t>
       </w:r>
       <w:r>
+        <w:rPr>
+          <w:rFonts w:ascii="Palatino Linotype" w:hAnsi="Palatino Linotype"/>
+        </w:rPr>
         <w:t xml:space="preserve"> </w:t>
       </w:r>
+      <w:proofErr w:type="spellStart"/>
       <w:r>
         <w:rPr>
           <w:rFonts w:ascii="Cambria Math" w:hAnsi="Cambria Math" w:cs="Cambria Math"/>
@@ -264,18 +373,39 @@
       </w:r>
       <w:r>
         <w:rPr>
+          <w:rFonts w:ascii="Palatino Linotype" w:hAnsi="Palatino Linotype"/>
           <w:vertAlign w:val="superscript"/>
         </w:rPr>
         <w:t>n</w:t>
       </w:r>
-      <w:r>
-        <w:t xml:space="preserve"> is a sequence of real-valued numbers t</w:t>
-      </w:r>
-      <w:r>
-        <w:rPr>
+      <w:proofErr w:type="spellEnd"/>
+      <w:r>
+        <w:rPr>
+          <w:rFonts w:ascii="Palatino Linotype" w:hAnsi="Palatino Linotype"/>
+        </w:rPr>
+        <w:t xml:space="preserve"> is a sequence of real-valued numbers </w:t>
+      </w:r>
+      <w:proofErr w:type="spellStart"/>
+      <w:r>
+        <w:rPr>
+          <w:rFonts w:ascii="Palatino Linotype" w:hAnsi="Palatino Linotype"/>
+        </w:rPr>
+        <w:t>t</w:t>
+      </w:r>
+      <w:r>
+        <w:rPr>
+          <w:rFonts w:ascii="Palatino Linotype" w:hAnsi="Palatino Linotype"/>
           <w:vertAlign w:val="subscript"/>
         </w:rPr>
-        <w:t xml:space="preserve">i </w:t>
+        <w:t>i</w:t>
+      </w:r>
+      <w:proofErr w:type="spellEnd"/>
+      <w:r>
+        <w:rPr>
+          <w:rFonts w:ascii="Palatino Linotype" w:hAnsi="Palatino Linotype"/>
+          <w:vertAlign w:val="subscript"/>
+        </w:rPr>
+        <w:t xml:space="preserve"> </w:t>
       </w:r>
       <w:r>
         <w:rPr>
@@ -284,8 +414,12 @@
         <w:t>∈</w:t>
       </w:r>
       <w:r>
+        <w:rPr>
+          <w:rFonts w:ascii="Palatino Linotype" w:hAnsi="Palatino Linotype"/>
+        </w:rPr>
         <w:t xml:space="preserve"> </w:t>
       </w:r>
+      <w:proofErr w:type="gramStart"/>
       <w:r>
         <w:rPr>
           <w:rFonts w:ascii="Cambria Math" w:hAnsi="Cambria Math" w:cs="Cambria Math"/>
@@ -293,33 +427,63 @@
         <w:t>ℝ</w:t>
       </w:r>
       <w:r>
-        <w:t xml:space="preserve"> : T = {t</w:t>
-      </w:r>
-      <w:r>
-        <w:rPr>
+        <w:rPr>
+          <w:rFonts w:ascii="Palatino Linotype" w:hAnsi="Palatino Linotype"/>
+        </w:rPr>
+        <w:t xml:space="preserve"> :</w:t>
+      </w:r>
+      <w:proofErr w:type="gramEnd"/>
+      <w:r>
+        <w:rPr>
+          <w:rFonts w:ascii="Palatino Linotype" w:hAnsi="Palatino Linotype"/>
+        </w:rPr>
+        <w:t xml:space="preserve"> T = {t</w:t>
+      </w:r>
+      <w:r>
+        <w:rPr>
+          <w:rFonts w:ascii="Palatino Linotype" w:hAnsi="Palatino Linotype"/>
           <w:vertAlign w:val="subscript"/>
         </w:rPr>
         <w:t>1</w:t>
       </w:r>
       <w:r>
+        <w:rPr>
+          <w:rFonts w:ascii="Palatino Linotype" w:hAnsi="Palatino Linotype"/>
+        </w:rPr>
         <w:t>,t</w:t>
       </w:r>
       <w:r>
         <w:rPr>
+          <w:rFonts w:ascii="Palatino Linotype" w:hAnsi="Palatino Linotype"/>
           <w:vertAlign w:val="subscript"/>
         </w:rPr>
         <w:t>2</w:t>
       </w:r>
       <w:r>
-        <w:t xml:space="preserve"> … t</w:t>
-      </w:r>
-      <w:r>
-        <w:rPr>
+        <w:rPr>
+          <w:rFonts w:ascii="Palatino Linotype" w:hAnsi="Palatino Linotype"/>
+        </w:rPr>
+        <w:t xml:space="preserve"> … </w:t>
+      </w:r>
+      <w:proofErr w:type="spellStart"/>
+      <w:r>
+        <w:rPr>
+          <w:rFonts w:ascii="Palatino Linotype" w:hAnsi="Palatino Linotype"/>
+        </w:rPr>
+        <w:t>t</w:t>
+      </w:r>
+      <w:r>
+        <w:rPr>
+          <w:rFonts w:ascii="Palatino Linotype" w:hAnsi="Palatino Linotype"/>
           <w:vertAlign w:val="subscript"/>
         </w:rPr>
         <w:t>n</w:t>
       </w:r>
-      <w:r>
+      <w:proofErr w:type="spellEnd"/>
+      <w:r>
+        <w:rPr>
+          <w:rFonts w:ascii="Palatino Linotype" w:hAnsi="Palatino Linotype"/>
+        </w:rPr>
         <w:t>} , where n is the length of T</w:t>
       </w:r>
     </w:p>
@@ -331,39 +495,64 @@
           <w:numId w:val="3"/>
         </w:numPr>
         <w:rPr>
-          <w:lang/>
-        </w:rPr>
-      </w:pPr>
-      <w:r>
+          <w:rFonts w:ascii="Palatino Linotype" w:hAnsi="Palatino Linotype"/>
+        </w:rPr>
+      </w:pPr>
+      <w:r>
+        <w:rPr>
+          <w:rFonts w:ascii="Calibri" w:hAnsi="Calibri" w:cs="Calibri"/>
+        </w:rPr>
         <w:t>﻿</w:t>
       </w:r>
       <w:r>
         <w:rPr>
+          <w:rFonts w:ascii="Palatino Linotype" w:hAnsi="Palatino Linotype"/>
           <w:b/>
           <w:bCs/>
         </w:rPr>
         <w:t xml:space="preserve">Definition 2: </w:t>
       </w:r>
       <w:r>
+        <w:rPr>
+          <w:rFonts w:ascii="Palatino Linotype" w:hAnsi="Palatino Linotype"/>
+        </w:rPr>
         <w:t xml:space="preserve">A </w:t>
       </w:r>
       <w:r>
         <w:rPr>
+          <w:rFonts w:ascii="Palatino Linotype" w:hAnsi="Palatino Linotype"/>
           <w:b/>
           <w:bCs/>
         </w:rPr>
         <w:t>subsequence</w:t>
       </w:r>
       <w:r>
-        <w:t xml:space="preserve"> T</w:t>
-      </w:r>
-      <w:r>
-        <w:rPr>
+        <w:rPr>
+          <w:rFonts w:ascii="Palatino Linotype" w:hAnsi="Palatino Linotype"/>
+        </w:rPr>
+        <w:t xml:space="preserve"> </w:t>
+      </w:r>
+      <w:proofErr w:type="spellStart"/>
+      <w:proofErr w:type="gramStart"/>
+      <w:r>
+        <w:rPr>
+          <w:rFonts w:ascii="Palatino Linotype" w:hAnsi="Palatino Linotype"/>
+        </w:rPr>
+        <w:t>T</w:t>
+      </w:r>
+      <w:r>
+        <w:rPr>
+          <w:rFonts w:ascii="Palatino Linotype" w:hAnsi="Palatino Linotype"/>
           <w:vertAlign w:val="subscript"/>
         </w:rPr>
         <w:t>i,m</w:t>
       </w:r>
-      <w:r>
+      <w:proofErr w:type="spellEnd"/>
+      <w:proofErr w:type="gramEnd"/>
+      <w:r>
+        <w:rPr>
+          <w:rFonts w:ascii="Palatino Linotype" w:hAnsi="Palatino Linotype"/>
+        </w:rPr>
         <w:t xml:space="preserve"> </w:t>
       </w:r>
       <w:r>
@@ -373,8 +562,12 @@
         <w:t>∈</w:t>
       </w:r>
       <w:r>
+        <w:rPr>
+          <w:rFonts w:ascii="Palatino Linotype" w:hAnsi="Palatino Linotype"/>
+        </w:rPr>
         <w:t xml:space="preserve"> </w:t>
       </w:r>
+      <w:proofErr w:type="spellStart"/>
       <w:r>
         <w:rPr>
           <w:rFonts w:ascii="Cambria Math" w:hAnsi="Cambria Math" w:cs="Cambria Math"/>
@@ -383,18 +576,53 @@
       </w:r>
       <w:r>
         <w:rPr>
+          <w:rFonts w:ascii="Palatino Linotype" w:hAnsi="Palatino Linotype"/>
           <w:vertAlign w:val="superscript"/>
         </w:rPr>
         <w:t>m</w:t>
       </w:r>
-      <w:r>
-        <w:t xml:space="preserve"> is a continuous subset of values from T of length m starting from position i. Formally defined as t</w:t>
-      </w:r>
-      <w:r>
-        <w:rPr>
+      <w:proofErr w:type="spellEnd"/>
+      <w:r>
+        <w:rPr>
+          <w:rFonts w:ascii="Palatino Linotype" w:hAnsi="Palatino Linotype"/>
+        </w:rPr>
+        <w:t xml:space="preserve"> is a continuous subset of values from T of length m starting from position </w:t>
+      </w:r>
+      <w:proofErr w:type="spellStart"/>
+      <w:r>
+        <w:rPr>
+          <w:rFonts w:ascii="Palatino Linotype" w:hAnsi="Palatino Linotype"/>
+        </w:rPr>
+        <w:t>i</w:t>
+      </w:r>
+      <w:proofErr w:type="spellEnd"/>
+      <w:r>
+        <w:rPr>
+          <w:rFonts w:ascii="Palatino Linotype" w:hAnsi="Palatino Linotype"/>
+        </w:rPr>
+        <w:t xml:space="preserve">. Formally defined as </w:t>
+      </w:r>
+      <w:proofErr w:type="spellStart"/>
+      <w:r>
+        <w:rPr>
+          <w:rFonts w:ascii="Palatino Linotype" w:hAnsi="Palatino Linotype"/>
+        </w:rPr>
+        <w:t>t</w:t>
+      </w:r>
+      <w:r>
+        <w:rPr>
+          <w:rFonts w:ascii="Palatino Linotype" w:hAnsi="Palatino Linotype"/>
           <w:vertAlign w:val="subscript"/>
         </w:rPr>
-        <w:t xml:space="preserve">i </w:t>
+        <w:t>i</w:t>
+      </w:r>
+      <w:proofErr w:type="spellEnd"/>
+      <w:r>
+        <w:rPr>
+          <w:rFonts w:ascii="Palatino Linotype" w:hAnsi="Palatino Linotype"/>
+          <w:vertAlign w:val="subscript"/>
+        </w:rPr>
+        <w:t xml:space="preserve"> </w:t>
       </w:r>
       <w:r>
         <w:rPr>
@@ -403,6 +631,9 @@
         <w:t>∈</w:t>
       </w:r>
       <w:r>
+        <w:rPr>
+          <w:rFonts w:ascii="Palatino Linotype" w:hAnsi="Palatino Linotype"/>
+        </w:rPr>
         <w:t xml:space="preserve"> </w:t>
       </w:r>
       <w:r>
@@ -412,42 +643,69 @@
         <w:t>ℝ</w:t>
       </w:r>
       <w:r>
-        <w:t xml:space="preserve"> : T</w:t>
-      </w:r>
-      <w:r>
-        <w:rPr>
+        <w:rPr>
+          <w:rFonts w:ascii="Palatino Linotype" w:hAnsi="Palatino Linotype"/>
+        </w:rPr>
+        <w:t xml:space="preserve"> : </w:t>
+      </w:r>
+      <w:proofErr w:type="spellStart"/>
+      <w:r>
+        <w:rPr>
+          <w:rFonts w:ascii="Palatino Linotype" w:hAnsi="Palatino Linotype"/>
+        </w:rPr>
+        <w:t>T</w:t>
+      </w:r>
+      <w:r>
+        <w:rPr>
+          <w:rFonts w:ascii="Palatino Linotype" w:hAnsi="Palatino Linotype"/>
           <w:vertAlign w:val="subscript"/>
         </w:rPr>
         <w:t>i,m</w:t>
       </w:r>
-      <w:r>
+      <w:proofErr w:type="spellEnd"/>
+      <w:r>
+        <w:rPr>
+          <w:rFonts w:ascii="Palatino Linotype" w:hAnsi="Palatino Linotype"/>
+        </w:rPr>
         <w:t xml:space="preserve"> = {t</w:t>
       </w:r>
       <w:r>
         <w:rPr>
+          <w:rFonts w:ascii="Palatino Linotype" w:hAnsi="Palatino Linotype"/>
           <w:vertAlign w:val="subscript"/>
         </w:rPr>
         <w:t>i</w:t>
       </w:r>
       <w:r>
+        <w:rPr>
+          <w:rFonts w:ascii="Palatino Linotype" w:hAnsi="Palatino Linotype"/>
+        </w:rPr>
         <w:t>,t</w:t>
       </w:r>
       <w:r>
         <w:rPr>
+          <w:rFonts w:ascii="Palatino Linotype" w:hAnsi="Palatino Linotype"/>
           <w:vertAlign w:val="subscript"/>
         </w:rPr>
         <w:t>i+1</w:t>
       </w:r>
       <w:r>
+        <w:rPr>
+          <w:rFonts w:ascii="Palatino Linotype" w:hAnsi="Palatino Linotype"/>
+        </w:rPr>
         <w:t xml:space="preserve"> … t</w:t>
       </w:r>
       <w:r>
         <w:rPr>
+          <w:rFonts w:ascii="Palatino Linotype" w:hAnsi="Palatino Linotype"/>
           <w:vertAlign w:val="subscript"/>
         </w:rPr>
         <w:t>i+m-1</w:t>
       </w:r>
       <w:r>
+        <w:rPr>
+          <w:rFonts w:ascii="Palatino Linotype" w:hAnsi="Palatino Linotype"/>
+        </w:rPr>
         <w:t xml:space="preserve">} </w:t>
       </w:r>
     </w:p>
@@ -459,29 +717,71 @@
           <w:numId w:val="3"/>
         </w:numPr>
         <w:rPr>
-          <w:lang/>
-        </w:rPr>
-      </w:pPr>
-      <w:r>
-        <w:rPr>
+          <w:rFonts w:ascii="Palatino Linotype" w:hAnsi="Palatino Linotype"/>
+        </w:rPr>
+      </w:pPr>
+      <w:r>
+        <w:rPr>
+          <w:rFonts w:ascii="Palatino Linotype" w:hAnsi="Palatino Linotype"/>
           <w:b/>
           <w:bCs/>
         </w:rPr>
         <w:t xml:space="preserve">Definition 3: </w:t>
       </w:r>
       <w:r>
+        <w:rPr>
+          <w:rFonts w:ascii="Palatino Linotype" w:hAnsi="Palatino Linotype"/>
+        </w:rPr>
         <w:t xml:space="preserve">A </w:t>
       </w:r>
       <w:r>
         <w:rPr>
+          <w:rFonts w:ascii="Palatino Linotype" w:hAnsi="Palatino Linotype"/>
           <w:b/>
           <w:bCs/>
         </w:rPr>
         <w:t xml:space="preserve">distance profile </w:t>
       </w:r>
       <w:r>
-        <w:t>D is a vector of the Euclidean distances between a given query and each subsequence in an all subsequence length. In the original matrix profile formulation ﻿is assumed that the distance is measured using the Euclidean distance between the z-normalized subsequences</w:t>
-      </w:r>
+        <w:rPr>
+          <w:rFonts w:ascii="Palatino Linotype" w:hAnsi="Palatino Linotype"/>
+        </w:rPr>
+        <w:t xml:space="preserve">D is a vector of the Euclidean distances between a given query and each subsequence in an </w:t>
+      </w:r>
+      <w:proofErr w:type="gramStart"/>
+      <w:r>
+        <w:rPr>
+          <w:rFonts w:ascii="Palatino Linotype" w:hAnsi="Palatino Linotype"/>
+        </w:rPr>
+        <w:t>all subsequence</w:t>
+      </w:r>
+      <w:proofErr w:type="gramEnd"/>
+      <w:r>
+        <w:rPr>
+          <w:rFonts w:ascii="Palatino Linotype" w:hAnsi="Palatino Linotype"/>
+        </w:rPr>
+        <w:t xml:space="preserve"> length. In the original matrix profile formulation </w:t>
+      </w:r>
+      <w:r>
+        <w:rPr>
+          <w:rFonts w:ascii="Calibri" w:hAnsi="Calibri" w:cs="Calibri"/>
+        </w:rPr>
+        <w:t>﻿</w:t>
+      </w:r>
+      <w:r>
+        <w:rPr>
+          <w:rFonts w:ascii="Palatino Linotype" w:hAnsi="Palatino Linotype"/>
+        </w:rPr>
+        <w:t xml:space="preserve">is assumed that the distance is measured using the Euclidean distance between the z-normalized </w:t>
+      </w:r>
+      <w:proofErr w:type="spellStart"/>
+      <w:r>
+        <w:rPr>
+          <w:rFonts w:ascii="Palatino Linotype" w:hAnsi="Palatino Linotype"/>
+        </w:rPr>
+        <w:t>subsequences</w:t>
+      </w:r>
+      <w:proofErr w:type="spellEnd"/>
     </w:p>
     <w:p>
       <w:pPr>
@@ -491,62 +791,153 @@
           <w:numId w:val="3"/>
         </w:numPr>
         <w:rPr>
-          <w:lang/>
-        </w:rPr>
-      </w:pPr>
-      <w:r>
-        <w:rPr>
+          <w:rFonts w:ascii="Palatino Linotype" w:hAnsi="Palatino Linotype"/>
+        </w:rPr>
+      </w:pPr>
+      <w:r>
+        <w:rPr>
+          <w:rFonts w:ascii="Palatino Linotype" w:hAnsi="Palatino Linotype"/>
           <w:b/>
           <w:bCs/>
         </w:rPr>
         <w:t xml:space="preserve">Definition 4: </w:t>
       </w:r>
       <w:r>
+        <w:rPr>
+          <w:rFonts w:ascii="Palatino Linotype" w:hAnsi="Palatino Linotype"/>
+        </w:rPr>
         <w:t xml:space="preserve">An </w:t>
       </w:r>
       <w:r>
         <w:rPr>
-          <w:b/>
-          <w:bCs/>
-        </w:rPr>
-        <w:t xml:space="preserve">all-subsequences set </w:t>
-      </w:r>
-      <w:r>
-        <w:t>A of a time series T is an ordered set of all possible subsequences of T obtained by sliding a window of length m across T : A = {T</w:t>
-      </w:r>
-      <w:r>
-        <w:rPr>
+          <w:rFonts w:ascii="Palatino Linotype" w:hAnsi="Palatino Linotype"/>
+          <w:b/>
+          <w:bCs/>
+        </w:rPr>
+        <w:t>all-</w:t>
+      </w:r>
+      <w:proofErr w:type="spellStart"/>
+      <w:r>
+        <w:rPr>
+          <w:rFonts w:ascii="Palatino Linotype" w:hAnsi="Palatino Linotype"/>
+          <w:b/>
+          <w:bCs/>
+        </w:rPr>
+        <w:t>subsequences</w:t>
+      </w:r>
+      <w:proofErr w:type="spellEnd"/>
+      <w:r>
+        <w:rPr>
+          <w:rFonts w:ascii="Palatino Linotype" w:hAnsi="Palatino Linotype"/>
+          <w:b/>
+          <w:bCs/>
+        </w:rPr>
+        <w:t xml:space="preserve"> set </w:t>
+      </w:r>
+      <w:r>
+        <w:rPr>
+          <w:rFonts w:ascii="Palatino Linotype" w:hAnsi="Palatino Linotype"/>
+        </w:rPr>
+        <w:t xml:space="preserve">A of a time series T is an ordered set of all possible </w:t>
+      </w:r>
+      <w:proofErr w:type="spellStart"/>
+      <w:r>
+        <w:rPr>
+          <w:rFonts w:ascii="Palatino Linotype" w:hAnsi="Palatino Linotype"/>
+        </w:rPr>
+        <w:t>subsequences</w:t>
+      </w:r>
+      <w:proofErr w:type="spellEnd"/>
+      <w:r>
+        <w:rPr>
+          <w:rFonts w:ascii="Palatino Linotype" w:hAnsi="Palatino Linotype"/>
+        </w:rPr>
+        <w:t xml:space="preserve"> of T obtained by sliding a window of length m across </w:t>
+      </w:r>
+      <w:proofErr w:type="gramStart"/>
+      <w:r>
+        <w:rPr>
+          <w:rFonts w:ascii="Palatino Linotype" w:hAnsi="Palatino Linotype"/>
+        </w:rPr>
+        <w:t>T :</w:t>
+      </w:r>
+      <w:proofErr w:type="gramEnd"/>
+      <w:r>
+        <w:rPr>
+          <w:rFonts w:ascii="Palatino Linotype" w:hAnsi="Palatino Linotype"/>
+        </w:rPr>
+        <w:t xml:space="preserve"> A = {T</w:t>
+      </w:r>
+      <w:r>
+        <w:rPr>
+          <w:rFonts w:ascii="Palatino Linotype" w:hAnsi="Palatino Linotype"/>
           <w:vertAlign w:val="subscript"/>
         </w:rPr>
         <w:t xml:space="preserve">1,m </w:t>
       </w:r>
       <w:r>
+        <w:rPr>
+          <w:rFonts w:ascii="Palatino Linotype" w:hAnsi="Palatino Linotype"/>
+        </w:rPr>
         <w:t>, T</w:t>
       </w:r>
       <w:r>
         <w:rPr>
+          <w:rFonts w:ascii="Palatino Linotype" w:hAnsi="Palatino Linotype"/>
           <w:vertAlign w:val="subscript"/>
         </w:rPr>
         <w:t xml:space="preserve">2,m </w:t>
       </w:r>
       <w:r>
+        <w:rPr>
+          <w:rFonts w:ascii="Palatino Linotype" w:hAnsi="Palatino Linotype"/>
+        </w:rPr>
         <w:t>… T</w:t>
       </w:r>
       <w:r>
         <w:rPr>
+          <w:rFonts w:ascii="Palatino Linotype" w:hAnsi="Palatino Linotype"/>
           <w:vertAlign w:val="subscript"/>
         </w:rPr>
         <w:t>n-m+1,m</w:t>
       </w:r>
       <w:r>
-        <w:t>} where m is a user-defined subsequence length. We use A[i] to denote T</w:t>
-      </w:r>
-      <w:r>
-        <w:rPr>
+        <w:rPr>
+          <w:rFonts w:ascii="Palatino Linotype" w:hAnsi="Palatino Linotype"/>
+        </w:rPr>
+        <w:t>} where m is a user-defined subsequence length. We use A[</w:t>
+      </w:r>
+      <w:proofErr w:type="spellStart"/>
+      <w:r>
+        <w:rPr>
+          <w:rFonts w:ascii="Palatino Linotype" w:hAnsi="Palatino Linotype"/>
+        </w:rPr>
+        <w:t>i</w:t>
+      </w:r>
+      <w:proofErr w:type="spellEnd"/>
+      <w:r>
+        <w:rPr>
+          <w:rFonts w:ascii="Palatino Linotype" w:hAnsi="Palatino Linotype"/>
+        </w:rPr>
+        <w:t xml:space="preserve">] to denote </w:t>
+      </w:r>
+      <w:proofErr w:type="spellStart"/>
+      <w:proofErr w:type="gramStart"/>
+      <w:r>
+        <w:rPr>
+          <w:rFonts w:ascii="Palatino Linotype" w:hAnsi="Palatino Linotype"/>
+        </w:rPr>
+        <w:t>T</w:t>
+      </w:r>
+      <w:r>
+        <w:rPr>
+          <w:rFonts w:ascii="Palatino Linotype" w:hAnsi="Palatino Linotype"/>
           <w:vertAlign w:val="subscript"/>
         </w:rPr>
         <w:t>i,m</w:t>
       </w:r>
+      <w:proofErr w:type="spellEnd"/>
+      <w:proofErr w:type="gramEnd"/>
     </w:p>
     <w:p>
       <w:pPr>
@@ -556,37 +947,151 @@
           <w:numId w:val="3"/>
         </w:numPr>
         <w:rPr>
-          <w:lang/>
-        </w:rPr>
-      </w:pPr>
-      <w:r>
-        <w:rPr>
+          <w:rFonts w:ascii="Palatino Linotype" w:hAnsi="Palatino Linotype"/>
+        </w:rPr>
+      </w:pPr>
+      <w:r>
+        <w:rPr>
+          <w:rFonts w:ascii="Palatino Linotype" w:hAnsi="Palatino Linotype"/>
           <w:b/>
           <w:bCs/>
         </w:rPr>
         <w:t xml:space="preserve">Definition 5: </w:t>
       </w:r>
       <w:r>
-        <w:t xml:space="preserve">Given two all-subsequences sets A and B and two subsequences A[i] and B[j], a </w:t>
-      </w:r>
-      <w:r>
-        <w:rPr>
-          <w:b/>
-          <w:bCs/>
-        </w:rPr>
-        <w:t xml:space="preserve">1NN-join  function </w:t>
-      </w:r>
-      <w:r>
+        <w:rPr>
+          <w:rFonts w:ascii="Palatino Linotype" w:hAnsi="Palatino Linotype"/>
+        </w:rPr>
+        <w:t>Given two all-</w:t>
+      </w:r>
+      <w:proofErr w:type="spellStart"/>
+      <w:r>
+        <w:rPr>
+          <w:rFonts w:ascii="Palatino Linotype" w:hAnsi="Palatino Linotype"/>
+        </w:rPr>
+        <w:t>subsequences</w:t>
+      </w:r>
+      <w:proofErr w:type="spellEnd"/>
+      <w:r>
+        <w:rPr>
+          <w:rFonts w:ascii="Palatino Linotype" w:hAnsi="Palatino Linotype"/>
+        </w:rPr>
+        <w:t xml:space="preserve"> sets A and B and two </w:t>
+      </w:r>
+      <w:proofErr w:type="spellStart"/>
+      <w:r>
+        <w:rPr>
+          <w:rFonts w:ascii="Palatino Linotype" w:hAnsi="Palatino Linotype"/>
+        </w:rPr>
+        <w:t>subsequences</w:t>
+      </w:r>
+      <w:proofErr w:type="spellEnd"/>
+      <w:r>
+        <w:rPr>
+          <w:rFonts w:ascii="Palatino Linotype" w:hAnsi="Palatino Linotype"/>
+        </w:rPr>
+        <w:t xml:space="preserve"> A[</w:t>
+      </w:r>
+      <w:proofErr w:type="spellStart"/>
+      <w:r>
+        <w:rPr>
+          <w:rFonts w:ascii="Palatino Linotype" w:hAnsi="Palatino Linotype"/>
+        </w:rPr>
+        <w:t>i</w:t>
+      </w:r>
+      <w:proofErr w:type="spellEnd"/>
+      <w:r>
+        <w:rPr>
+          <w:rFonts w:ascii="Palatino Linotype" w:hAnsi="Palatino Linotype"/>
+        </w:rPr>
+        <w:t xml:space="preserve">] and B[j], a </w:t>
+      </w:r>
+      <w:r>
+        <w:rPr>
+          <w:rFonts w:ascii="Palatino Linotype" w:hAnsi="Palatino Linotype"/>
+          <w:b/>
+          <w:bCs/>
+        </w:rPr>
+        <w:t>1NN-</w:t>
+      </w:r>
+      <w:proofErr w:type="gramStart"/>
+      <w:r>
+        <w:rPr>
+          <w:rFonts w:ascii="Palatino Linotype" w:hAnsi="Palatino Linotype"/>
+          <w:b/>
+          <w:bCs/>
+        </w:rPr>
+        <w:t>join  function</w:t>
+      </w:r>
+      <w:proofErr w:type="gramEnd"/>
+      <w:r>
+        <w:rPr>
+          <w:rFonts w:ascii="Palatino Linotype" w:hAnsi="Palatino Linotype"/>
+          <w:b/>
+          <w:bCs/>
+        </w:rPr>
+        <w:t xml:space="preserve"> </w:t>
+      </w:r>
+      <w:r>
+        <w:rPr>
+          <w:rFonts w:ascii="Palatino Linotype" w:hAnsi="Palatino Linotype"/>
+        </w:rPr>
         <w:t>θ</w:t>
       </w:r>
       <w:r>
         <w:rPr>
+          <w:rFonts w:ascii="Palatino Linotype" w:hAnsi="Palatino Linotype"/>
           <w:vertAlign w:val="subscript"/>
         </w:rPr>
         <w:t>1NN</w:t>
       </w:r>
       <w:r>
-        <w:t>(A[i], B[j]) is a Boolean function which returns “true” only if B[j] is the nearest neighbor of A[i] in the set B.</w:t>
+        <w:rPr>
+          <w:rFonts w:ascii="Palatino Linotype" w:hAnsi="Palatino Linotype"/>
+        </w:rPr>
+        <w:t>(A[</w:t>
+      </w:r>
+      <w:proofErr w:type="spellStart"/>
+      <w:r>
+        <w:rPr>
+          <w:rFonts w:ascii="Palatino Linotype" w:hAnsi="Palatino Linotype"/>
+        </w:rPr>
+        <w:t>i</w:t>
+      </w:r>
+      <w:proofErr w:type="spellEnd"/>
+      <w:r>
+        <w:rPr>
+          <w:rFonts w:ascii="Palatino Linotype" w:hAnsi="Palatino Linotype"/>
+        </w:rPr>
+        <w:t xml:space="preserve">], B[j]) is a Boolean function which returns “true” only if B[j] is the nearest </w:t>
+      </w:r>
+      <w:proofErr w:type="spellStart"/>
+      <w:r>
+        <w:rPr>
+          <w:rFonts w:ascii="Palatino Linotype" w:hAnsi="Palatino Linotype"/>
+        </w:rPr>
+        <w:t>neighbor</w:t>
+      </w:r>
+      <w:proofErr w:type="spellEnd"/>
+      <w:r>
+        <w:rPr>
+          <w:rFonts w:ascii="Palatino Linotype" w:hAnsi="Palatino Linotype"/>
+        </w:rPr>
+        <w:t xml:space="preserve"> of A[</w:t>
+      </w:r>
+      <w:proofErr w:type="spellStart"/>
+      <w:r>
+        <w:rPr>
+          <w:rFonts w:ascii="Palatino Linotype" w:hAnsi="Palatino Linotype"/>
+        </w:rPr>
+        <w:t>i</w:t>
+      </w:r>
+      <w:proofErr w:type="spellEnd"/>
+      <w:r>
+        <w:rPr>
+          <w:rFonts w:ascii="Palatino Linotype" w:hAnsi="Palatino Linotype"/>
+        </w:rPr>
+        <w:t>] in the set B.</w:t>
       </w:r>
     </w:p>
     <w:p>
@@ -597,21 +1102,41 @@
           <w:numId w:val="3"/>
         </w:numPr>
         <w:rPr>
-          <w:lang/>
-        </w:rPr>
-      </w:pPr>
-      <w:r>
-        <w:rPr>
-          <w:b/>
-          <w:bCs/>
-        </w:rPr>
+          <w:rFonts w:ascii="Palatino Linotype" w:hAnsi="Palatino Linotype"/>
+        </w:rPr>
+      </w:pPr>
+      <w:r>
+        <w:rPr>
+          <w:rFonts w:ascii="Palatino Linotype" w:hAnsi="Palatino Linotype"/>
+          <w:b/>
+          <w:bCs/>
+        </w:rPr>
+        <w:lastRenderedPageBreak/>
         <w:t xml:space="preserve">Definition 6: </w:t>
       </w:r>
       <w:r>
-        <w:t xml:space="preserve">Given all-subsequences sets A and B, a </w:t>
-      </w:r>
-      <w:r>
-        <w:rPr>
+        <w:rPr>
+          <w:rFonts w:ascii="Palatino Linotype" w:hAnsi="Palatino Linotype"/>
+        </w:rPr>
+        <w:t>Given all-</w:t>
+      </w:r>
+      <w:proofErr w:type="spellStart"/>
+      <w:r>
+        <w:rPr>
+          <w:rFonts w:ascii="Palatino Linotype" w:hAnsi="Palatino Linotype"/>
+        </w:rPr>
+        <w:t>subsequences</w:t>
+      </w:r>
+      <w:proofErr w:type="spellEnd"/>
+      <w:r>
+        <w:rPr>
+          <w:rFonts w:ascii="Palatino Linotype" w:hAnsi="Palatino Linotype"/>
+        </w:rPr>
+        <w:t xml:space="preserve"> sets A and B, a </w:t>
+      </w:r>
+      <w:r>
+        <w:rPr>
+          <w:rFonts w:ascii="Palatino Linotype" w:hAnsi="Palatino Linotype"/>
           <w:b/>
           <w:bCs/>
         </w:rPr>
@@ -619,6 +1144,7 @@
       </w:r>
       <w:r>
         <w:rPr>
+          <w:rFonts w:ascii="Palatino Linotype" w:hAnsi="Palatino Linotype"/>
           <w:b/>
           <w:bCs/>
           <w:vertAlign w:val="subscript"/>
@@ -626,15 +1152,50 @@
         <w:t>AB</w:t>
       </w:r>
       <w:r>
-        <w:t xml:space="preserve"> of A and B is a set containing pairs of each subsequence in A with its nearest neighbor in B : J</w:t>
-      </w:r>
-      <w:r>
-        <w:rPr>
+        <w:rPr>
+          <w:rFonts w:ascii="Palatino Linotype" w:hAnsi="Palatino Linotype"/>
+        </w:rPr>
+        <w:t xml:space="preserve"> of A and B is a set containing pairs of each subsequence in A with its nearest </w:t>
+      </w:r>
+      <w:proofErr w:type="spellStart"/>
+      <w:r>
+        <w:rPr>
+          <w:rFonts w:ascii="Palatino Linotype" w:hAnsi="Palatino Linotype"/>
+        </w:rPr>
+        <w:t>neighbor</w:t>
+      </w:r>
+      <w:proofErr w:type="spellEnd"/>
+      <w:r>
+        <w:rPr>
+          <w:rFonts w:ascii="Palatino Linotype" w:hAnsi="Palatino Linotype"/>
+        </w:rPr>
+        <w:t xml:space="preserve"> in </w:t>
+      </w:r>
+      <w:proofErr w:type="gramStart"/>
+      <w:r>
+        <w:rPr>
+          <w:rFonts w:ascii="Palatino Linotype" w:hAnsi="Palatino Linotype"/>
+        </w:rPr>
+        <w:t>B :</w:t>
+      </w:r>
+      <w:proofErr w:type="gramEnd"/>
+      <w:r>
+        <w:rPr>
+          <w:rFonts w:ascii="Palatino Linotype" w:hAnsi="Palatino Linotype"/>
+        </w:rPr>
+        <w:t xml:space="preserve"> J</w:t>
+      </w:r>
+      <w:r>
+        <w:rPr>
+          <w:rFonts w:ascii="Palatino Linotype" w:hAnsi="Palatino Linotype"/>
           <w:vertAlign w:val="subscript"/>
         </w:rPr>
         <w:t>AB</w:t>
       </w:r>
       <w:r>
+        <w:rPr>
+          <w:rFonts w:ascii="Palatino Linotype" w:hAnsi="Palatino Linotype"/>
+        </w:rPr>
         <w:t xml:space="preserve"> = {</w:t>
       </w:r>
       <w:r>
@@ -644,7 +1205,24 @@
         <w:t>〈</w:t>
       </w:r>
       <w:r>
-        <w:t xml:space="preserve"> A[i], B[j] </w:t>
+        <w:rPr>
+          <w:rFonts w:ascii="Palatino Linotype" w:hAnsi="Palatino Linotype"/>
+        </w:rPr>
+        <w:t xml:space="preserve"> A[</w:t>
+      </w:r>
+      <w:proofErr w:type="spellStart"/>
+      <w:r>
+        <w:rPr>
+          <w:rFonts w:ascii="Palatino Linotype" w:hAnsi="Palatino Linotype"/>
+        </w:rPr>
+        <w:t>i</w:t>
+      </w:r>
+      <w:proofErr w:type="spellEnd"/>
+      <w:r>
+        <w:rPr>
+          <w:rFonts w:ascii="Palatino Linotype" w:hAnsi="Palatino Linotype"/>
+        </w:rPr>
+        <w:t xml:space="preserve">], B[j] </w:t>
       </w:r>
       <w:r>
         <w:rPr>
@@ -653,24 +1231,49 @@
         <w:t>〉</w:t>
       </w:r>
       <w:r>
+        <w:rPr>
+          <w:rFonts w:ascii="Palatino Linotype" w:hAnsi="Palatino Linotype"/>
+        </w:rPr>
         <w:t xml:space="preserve"> | θ</w:t>
       </w:r>
       <w:r>
         <w:rPr>
+          <w:rFonts w:ascii="Palatino Linotype" w:hAnsi="Palatino Linotype"/>
           <w:vertAlign w:val="subscript"/>
         </w:rPr>
         <w:t>1NN</w:t>
       </w:r>
       <w:r>
-        <w:t>(A[i], B[j]). We denote this formally as J</w:t>
-      </w:r>
-      <w:r>
-        <w:rPr>
+        <w:rPr>
+          <w:rFonts w:ascii="Palatino Linotype" w:hAnsi="Palatino Linotype"/>
+        </w:rPr>
+        <w:t>(A[</w:t>
+      </w:r>
+      <w:proofErr w:type="spellStart"/>
+      <w:r>
+        <w:rPr>
+          <w:rFonts w:ascii="Palatino Linotype" w:hAnsi="Palatino Linotype"/>
+        </w:rPr>
+        <w:t>i</w:t>
+      </w:r>
+      <w:proofErr w:type="spellEnd"/>
+      <w:r>
+        <w:rPr>
+          <w:rFonts w:ascii="Palatino Linotype" w:hAnsi="Palatino Linotype"/>
+        </w:rPr>
+        <w:t>], B[j]). We denote this formally as J</w:t>
+      </w:r>
+      <w:r>
+        <w:rPr>
+          <w:rFonts w:ascii="Palatino Linotype" w:hAnsi="Palatino Linotype"/>
           <w:vertAlign w:val="subscript"/>
         </w:rPr>
         <w:t>AB</w:t>
       </w:r>
       <w:r>
+        <w:rPr>
+          <w:rFonts w:ascii="Palatino Linotype" w:hAnsi="Palatino Linotype"/>
+        </w:rPr>
         <w:t>=A</w:t>
       </w:r>
       <w:r>
@@ -680,15 +1283,22 @@
         <w:t>⋈</w:t>
       </w:r>
       <w:r>
+        <w:rPr>
+          <w:rFonts w:ascii="Palatino Linotype" w:hAnsi="Palatino Linotype"/>
+        </w:rPr>
         <w:t xml:space="preserve"> </w:t>
       </w:r>
       <w:r>
         <w:rPr>
+          <w:rFonts w:ascii="Palatino Linotype" w:hAnsi="Palatino Linotype"/>
           <w:vertAlign w:val="subscript"/>
         </w:rPr>
         <w:t xml:space="preserve">θ1NN </w:t>
       </w:r>
       <w:r>
+        <w:rPr>
+          <w:rFonts w:ascii="Palatino Linotype" w:hAnsi="Palatino Linotype"/>
+        </w:rPr>
         <w:t>B.</w:t>
       </w:r>
     </w:p>
@@ -700,46 +1310,90 @@
           <w:numId w:val="3"/>
         </w:numPr>
         <w:rPr>
-          <w:lang/>
-        </w:rPr>
-      </w:pPr>
-      <w:r>
-        <w:rPr>
+          <w:rFonts w:ascii="Palatino Linotype" w:hAnsi="Palatino Linotype"/>
+        </w:rPr>
+      </w:pPr>
+      <w:r>
+        <w:rPr>
+          <w:rFonts w:ascii="Palatino Linotype" w:hAnsi="Palatino Linotype"/>
           <w:b/>
           <w:bCs/>
         </w:rPr>
         <w:t xml:space="preserve">Definition 7: </w:t>
       </w:r>
       <w:r>
+        <w:rPr>
+          <w:rFonts w:ascii="Palatino Linotype" w:hAnsi="Palatino Linotype"/>
+        </w:rPr>
         <w:t xml:space="preserve">A </w:t>
       </w:r>
       <w:r>
         <w:rPr>
+          <w:rFonts w:ascii="Palatino Linotype" w:hAnsi="Palatino Linotype"/>
           <w:b/>
           <w:bCs/>
         </w:rPr>
         <w:t xml:space="preserve">matrix profile </w:t>
       </w:r>
       <w:r>
+        <w:rPr>
+          <w:rFonts w:ascii="Palatino Linotype" w:hAnsi="Palatino Linotype"/>
+        </w:rPr>
         <w:t>(or just profile) P</w:t>
       </w:r>
       <w:r>
         <w:rPr>
+          <w:rFonts w:ascii="Palatino Linotype" w:hAnsi="Palatino Linotype"/>
           <w:vertAlign w:val="subscript"/>
         </w:rPr>
         <w:t>AB</w:t>
       </w:r>
       <w:r>
-        <w:t xml:space="preserve"> is a vector of the Euclidean distances between each pair in J</w:t>
-      </w:r>
-      <w:r>
-        <w:rPr>
+        <w:rPr>
+          <w:rFonts w:ascii="Palatino Linotype" w:hAnsi="Palatino Linotype"/>
+        </w:rPr>
+        <w:t xml:space="preserve"> is a vector of the Euclidean distances between each pair in </w:t>
+      </w:r>
+      <w:proofErr w:type="gramStart"/>
+      <w:r>
+        <w:rPr>
+          <w:rFonts w:ascii="Palatino Linotype" w:hAnsi="Palatino Linotype"/>
+        </w:rPr>
+        <w:t>J</w:t>
+      </w:r>
+      <w:r>
+        <w:rPr>
+          <w:rFonts w:ascii="Palatino Linotype" w:hAnsi="Palatino Linotype"/>
           <w:vertAlign w:val="subscript"/>
         </w:rPr>
         <w:t>AB</w:t>
       </w:r>
       <w:r>
-        <w:t xml:space="preserve"> . We call this vector the matrix profile because one (inefficient) way to compute it would be to compute the full distance matrix of all the subsequences in one time series with all the subsequence in another time series and extract the smallest value in each row (the smallest non-diagonal value for the self-join case).</w:t>
+        <w:rPr>
+          <w:rFonts w:ascii="Palatino Linotype" w:hAnsi="Palatino Linotype"/>
+        </w:rPr>
+        <w:t xml:space="preserve"> .</w:t>
+      </w:r>
+      <w:proofErr w:type="gramEnd"/>
+      <w:r>
+        <w:rPr>
+          <w:rFonts w:ascii="Palatino Linotype" w:hAnsi="Palatino Linotype"/>
+        </w:rPr>
+        <w:t xml:space="preserve"> We call this vector the matrix profile because one (inefficient) way to compute it would be to compute the full distance matrix of all the </w:t>
+      </w:r>
+      <w:proofErr w:type="spellStart"/>
+      <w:r>
+        <w:rPr>
+          <w:rFonts w:ascii="Palatino Linotype" w:hAnsi="Palatino Linotype"/>
+        </w:rPr>
+        <w:t>subsequences</w:t>
+      </w:r>
+      <w:proofErr w:type="spellEnd"/>
+      <w:r>
+        <w:rPr>
+          <w:rFonts w:ascii="Palatino Linotype" w:hAnsi="Palatino Linotype"/>
+        </w:rPr>
+        <w:t xml:space="preserve"> in one time series with all the subsequence in another time series and extract the smallest value in each row (the smallest non-diagonal value for the self-join case).</w:t>
       </w:r>
     </w:p>
     <w:p>
@@ -750,34 +1404,89 @@
           <w:numId w:val="3"/>
         </w:numPr>
         <w:rPr>
-          <w:lang/>
-        </w:rPr>
-      </w:pPr>
-      <w:r>
-        <w:rPr>
+          <w:rFonts w:ascii="Palatino Linotype" w:hAnsi="Palatino Linotype"/>
+        </w:rPr>
+      </w:pPr>
+      <w:r>
+        <w:rPr>
+          <w:rFonts w:ascii="Palatino Linotype" w:hAnsi="Palatino Linotype"/>
           <w:b/>
           <w:bCs/>
         </w:rPr>
         <w:t xml:space="preserve">Definition 9: </w:t>
       </w:r>
       <w:r>
-        <w:t>The i</w:t>
-      </w:r>
-      <w:r>
-        <w:rPr>
+        <w:rPr>
+          <w:rFonts w:ascii="Palatino Linotype" w:hAnsi="Palatino Linotype"/>
+        </w:rPr>
+        <w:t xml:space="preserve">The </w:t>
+      </w:r>
+      <w:proofErr w:type="spellStart"/>
+      <w:r>
+        <w:rPr>
+          <w:rFonts w:ascii="Palatino Linotype" w:hAnsi="Palatino Linotype"/>
+        </w:rPr>
+        <w:t>i</w:t>
+      </w:r>
+      <w:r>
+        <w:rPr>
+          <w:rFonts w:ascii="Palatino Linotype" w:hAnsi="Palatino Linotype"/>
           <w:vertAlign w:val="superscript"/>
         </w:rPr>
         <w:t>th</w:t>
       </w:r>
-      <w:r>
-        <w:t xml:space="preserve"> element in the matrix profile tells us the Euclidean distance to the nearest neighbor of the subsequence of T, starting at i. However, it does not tell us where </w:t>
-      </w:r>
-      <w:r>
-        <w:lastRenderedPageBreak/>
-        <w:t xml:space="preserve">that neighbor is located. This information is recorded in matrix profile index. A </w:t>
-      </w:r>
-      <w:r>
-        <w:rPr>
+      <w:proofErr w:type="spellEnd"/>
+      <w:r>
+        <w:rPr>
+          <w:rFonts w:ascii="Palatino Linotype" w:hAnsi="Palatino Linotype"/>
+        </w:rPr>
+        <w:t xml:space="preserve"> element in the matrix profile tells us the Euclidean distance to the nearest </w:t>
+      </w:r>
+      <w:proofErr w:type="spellStart"/>
+      <w:r>
+        <w:rPr>
+          <w:rFonts w:ascii="Palatino Linotype" w:hAnsi="Palatino Linotype"/>
+        </w:rPr>
+        <w:t>neighbor</w:t>
+      </w:r>
+      <w:proofErr w:type="spellEnd"/>
+      <w:r>
+        <w:rPr>
+          <w:rFonts w:ascii="Palatino Linotype" w:hAnsi="Palatino Linotype"/>
+        </w:rPr>
+        <w:t xml:space="preserve"> of the subsequence of T, starting at </w:t>
+      </w:r>
+      <w:proofErr w:type="spellStart"/>
+      <w:r>
+        <w:rPr>
+          <w:rFonts w:ascii="Palatino Linotype" w:hAnsi="Palatino Linotype"/>
+        </w:rPr>
+        <w:t>i</w:t>
+      </w:r>
+      <w:proofErr w:type="spellEnd"/>
+      <w:r>
+        <w:rPr>
+          <w:rFonts w:ascii="Palatino Linotype" w:hAnsi="Palatino Linotype"/>
+        </w:rPr>
+        <w:t xml:space="preserve">. However, it does not tell us where that </w:t>
+      </w:r>
+      <w:proofErr w:type="spellStart"/>
+      <w:r>
+        <w:rPr>
+          <w:rFonts w:ascii="Palatino Linotype" w:hAnsi="Palatino Linotype"/>
+        </w:rPr>
+        <w:t>neighbor</w:t>
+      </w:r>
+      <w:proofErr w:type="spellEnd"/>
+      <w:r>
+        <w:rPr>
+          <w:rFonts w:ascii="Palatino Linotype" w:hAnsi="Palatino Linotype"/>
+        </w:rPr>
+        <w:t xml:space="preserve"> is located. This information is recorded in matrix profile index. A </w:t>
+      </w:r>
+      <w:r>
+        <w:rPr>
+          <w:rFonts w:ascii="Palatino Linotype" w:hAnsi="Palatino Linotype"/>
           <w:b/>
           <w:bCs/>
         </w:rPr>
@@ -785,6 +1494,7 @@
       </w:r>
       <w:r>
         <w:rPr>
+          <w:rFonts w:ascii="Palatino Linotype" w:hAnsi="Palatino Linotype"/>
           <w:b/>
           <w:bCs/>
           <w:vertAlign w:val="subscript"/>
@@ -792,25 +1502,78 @@
         <w:t>AB</w:t>
       </w:r>
       <w:r>
-        <w:t xml:space="preserve"> of a similarity join set J</w:t>
-      </w:r>
-      <w:r>
-        <w:rPr>
+        <w:rPr>
+          <w:rFonts w:ascii="Palatino Linotype" w:hAnsi="Palatino Linotype"/>
+        </w:rPr>
+        <w:t xml:space="preserve"> of a similarity join set </w:t>
+      </w:r>
+      <w:proofErr w:type="gramStart"/>
+      <w:r>
+        <w:rPr>
+          <w:rFonts w:ascii="Palatino Linotype" w:hAnsi="Palatino Linotype"/>
+        </w:rPr>
+        <w:t>J</w:t>
+      </w:r>
+      <w:r>
+        <w:rPr>
+          <w:rFonts w:ascii="Palatino Linotype" w:hAnsi="Palatino Linotype"/>
           <w:vertAlign w:val="subscript"/>
         </w:rPr>
         <w:t xml:space="preserve">AB  </w:t>
       </w:r>
       <w:r>
-        <w:t>is a vector of integers where I</w:t>
-      </w:r>
-      <w:r>
-        <w:rPr>
+        <w:rPr>
+          <w:rFonts w:ascii="Palatino Linotype" w:hAnsi="Palatino Linotype"/>
+        </w:rPr>
+        <w:t>is</w:t>
+      </w:r>
+      <w:proofErr w:type="gramEnd"/>
+      <w:r>
+        <w:rPr>
+          <w:rFonts w:ascii="Palatino Linotype" w:hAnsi="Palatino Linotype"/>
+        </w:rPr>
+        <w:t xml:space="preserve"> a vector of integers where I</w:t>
+      </w:r>
+      <w:r>
+        <w:rPr>
+          <w:rFonts w:ascii="Palatino Linotype" w:hAnsi="Palatino Linotype"/>
           <w:vertAlign w:val="subscript"/>
         </w:rPr>
         <w:t>AB</w:t>
       </w:r>
       <w:r>
-        <w:t xml:space="preserve">[i] = j if {A[i], B[j]} </w:t>
+        <w:rPr>
+          <w:rFonts w:ascii="Palatino Linotype" w:hAnsi="Palatino Linotype"/>
+        </w:rPr>
+        <w:t>[</w:t>
+      </w:r>
+      <w:proofErr w:type="spellStart"/>
+      <w:r>
+        <w:rPr>
+          <w:rFonts w:ascii="Palatino Linotype" w:hAnsi="Palatino Linotype"/>
+        </w:rPr>
+        <w:t>i</w:t>
+      </w:r>
+      <w:proofErr w:type="spellEnd"/>
+      <w:r>
+        <w:rPr>
+          <w:rFonts w:ascii="Palatino Linotype" w:hAnsi="Palatino Linotype"/>
+        </w:rPr>
+        <w:t>] = j if {A[</w:t>
+      </w:r>
+      <w:proofErr w:type="spellStart"/>
+      <w:r>
+        <w:rPr>
+          <w:rFonts w:ascii="Palatino Linotype" w:hAnsi="Palatino Linotype"/>
+        </w:rPr>
+        <w:t>i</w:t>
+      </w:r>
+      <w:proofErr w:type="spellEnd"/>
+      <w:r>
+        <w:rPr>
+          <w:rFonts w:ascii="Palatino Linotype" w:hAnsi="Palatino Linotype"/>
+        </w:rPr>
+        <w:t xml:space="preserve">], B[j]} </w:t>
       </w:r>
       <w:r>
         <w:rPr>
@@ -819,16 +1582,450 @@
         <w:t>∈</w:t>
       </w:r>
       <w:r>
+        <w:rPr>
+          <w:rFonts w:ascii="Palatino Linotype" w:hAnsi="Palatino Linotype"/>
+        </w:rPr>
         <w:t xml:space="preserve"> J</w:t>
       </w:r>
       <w:r>
         <w:rPr>
+          <w:rFonts w:ascii="Palatino Linotype" w:hAnsi="Palatino Linotype"/>
           <w:vertAlign w:val="subscript"/>
         </w:rPr>
         <w:t>AB</w:t>
       </w:r>
     </w:p>
-    <w:p/>
+    <w:p>
+      <w:pPr>
+        <w:rPr>
+          <w:rFonts w:ascii="Palatino Linotype" w:hAnsi="Palatino Linotype"/>
+        </w:rPr>
+      </w:pPr>
+    </w:p>
+    <w:p>
+      <w:pPr>
+        <w:rPr>
+          <w:rFonts w:ascii="Palatino Linotype" w:hAnsi="Palatino Linotype"/>
+        </w:rPr>
+      </w:pPr>
+      <w:r>
+        <w:rPr>
+          <w:rFonts w:ascii="Palatino Linotype" w:hAnsi="Palatino Linotype"/>
+        </w:rPr>
+        <w:t>ANNOTATION VECTOR</w:t>
+      </w:r>
+    </w:p>
+    <w:p>
+      <w:pPr>
+        <w:rPr>
+          <w:rFonts w:ascii="Palatino Linotype" w:hAnsi="Palatino Linotype"/>
+        </w:rPr>
+      </w:pPr>
+      <w:r>
+        <w:rPr>
+          <w:rFonts w:ascii="Calibri" w:hAnsi="Calibri" w:cs="Calibri"/>
+        </w:rPr>
+        <w:t>﻿</w:t>
+      </w:r>
+    </w:p>
+    <w:p>
+      <w:pPr>
+        <w:rPr>
+          <w:rFonts w:ascii="Palatino Linotype" w:hAnsi="Palatino Linotype"/>
+        </w:rPr>
+      </w:pPr>
+      <w:r>
+        <w:rPr>
+          <w:rFonts w:ascii="Palatino Linotype" w:hAnsi="Palatino Linotype"/>
+        </w:rPr>
+        <w:t>The Annotation Vector (AV) plays the role of manipulating the</w:t>
+      </w:r>
+    </w:p>
+    <w:p>
+      <w:pPr>
+        <w:rPr>
+          <w:rFonts w:ascii="Palatino Linotype" w:hAnsi="Palatino Linotype"/>
+        </w:rPr>
+      </w:pPr>
+      <w:r>
+        <w:rPr>
+          <w:rFonts w:ascii="Palatino Linotype" w:hAnsi="Palatino Linotype"/>
+        </w:rPr>
+        <w:t>motif search.</w:t>
+      </w:r>
+      <w:r>
+        <w:rPr>
+          <w:rFonts w:ascii="Palatino Linotype" w:hAnsi="Palatino Linotype"/>
+        </w:rPr>
+        <w:t xml:space="preserve"> </w:t>
+      </w:r>
+      <w:r>
+        <w:rPr>
+          <w:rFonts w:ascii="Calibri" w:hAnsi="Calibri" w:cs="Calibri"/>
+        </w:rPr>
+        <w:t>﻿</w:t>
+      </w:r>
+    </w:p>
+    <w:p>
+      <w:pPr>
+        <w:rPr>
+          <w:rFonts w:ascii="Palatino Linotype" w:hAnsi="Palatino Linotype"/>
+        </w:rPr>
+      </w:pPr>
+      <w:r>
+        <w:rPr>
+          <w:rFonts w:ascii="Palatino Linotype" w:hAnsi="Palatino Linotype"/>
+        </w:rPr>
+        <w:t>Our main idea is to leverage this MP to</w:t>
+      </w:r>
+    </w:p>
+    <w:p>
+      <w:pPr>
+        <w:rPr>
+          <w:rFonts w:ascii="Palatino Linotype" w:hAnsi="Palatino Linotype"/>
+        </w:rPr>
+      </w:pPr>
+      <w:r>
+        <w:rPr>
+          <w:rFonts w:ascii="Palatino Linotype" w:hAnsi="Palatino Linotype"/>
+        </w:rPr>
+        <w:t>discover more meaningful motifs. We achieve this goal by</w:t>
+      </w:r>
+    </w:p>
+    <w:p>
+      <w:pPr>
+        <w:rPr>
+          <w:rFonts w:ascii="Palatino Linotype" w:hAnsi="Palatino Linotype"/>
+        </w:rPr>
+      </w:pPr>
+      <w:r>
+        <w:rPr>
+          <w:rFonts w:ascii="Palatino Linotype" w:hAnsi="Palatino Linotype"/>
+        </w:rPr>
+        <w:t>combining the matrix profile with the annotation vector to</w:t>
+      </w:r>
+    </w:p>
+    <w:p>
+      <w:pPr>
+        <w:rPr>
+          <w:rFonts w:ascii="Palatino Linotype" w:hAnsi="Palatino Linotype"/>
+        </w:rPr>
+      </w:pPr>
+      <w:r>
+        <w:rPr>
+          <w:rFonts w:ascii="Palatino Linotype" w:hAnsi="Palatino Linotype"/>
+        </w:rPr>
+        <w:t>produce a new matrix profile. We will refer to this as the</w:t>
+      </w:r>
+    </w:p>
+    <w:p>
+      <w:pPr>
+        <w:rPr>
+          <w:rFonts w:ascii="Palatino Linotype" w:hAnsi="Palatino Linotype"/>
+        </w:rPr>
+      </w:pPr>
+      <w:r>
+        <w:rPr>
+          <w:rFonts w:ascii="Palatino Linotype" w:hAnsi="Palatino Linotype"/>
+        </w:rPr>
+        <w:t>“Corrected” MP (CMP), as it correctly incorporates the contextual</w:t>
+      </w:r>
+    </w:p>
+    <w:p>
+      <w:pPr>
+        <w:rPr>
+          <w:rFonts w:ascii="Palatino Linotype" w:hAnsi="Palatino Linotype"/>
+        </w:rPr>
+      </w:pPr>
+      <w:r>
+        <w:rPr>
+          <w:rFonts w:ascii="Palatino Linotype" w:hAnsi="Palatino Linotype"/>
+        </w:rPr>
+        <w:t>bias for the problem at hand.</w:t>
+      </w:r>
+    </w:p>
+    <w:p>
+      <w:pPr>
+        <w:rPr>
+          <w:rFonts w:ascii="Palatino Linotype" w:hAnsi="Palatino Linotype"/>
+        </w:rPr>
+      </w:pPr>
+      <w:r>
+        <w:rPr>
+          <w:rFonts w:ascii="Calibri" w:hAnsi="Calibri" w:cs="Calibri"/>
+        </w:rPr>
+        <w:t>﻿</w:t>
+      </w:r>
+    </w:p>
+    <w:p>
+      <w:pPr>
+        <w:rPr>
+          <w:rFonts w:ascii="Palatino Linotype" w:hAnsi="Palatino Linotype"/>
+        </w:rPr>
+      </w:pPr>
+      <w:r>
+        <w:rPr>
+          <w:rFonts w:ascii="Palatino Linotype" w:hAnsi="Palatino Linotype"/>
+        </w:rPr>
+        <w:t>The annotation vector AV is a time series consisting of real-valued numbers between [0 - 1]. A low value indicates the</w:t>
+      </w:r>
+    </w:p>
+    <w:p>
+      <w:pPr>
+        <w:rPr>
+          <w:rFonts w:ascii="Palatino Linotype" w:hAnsi="Palatino Linotype"/>
+        </w:rPr>
+      </w:pPr>
+      <w:r>
+        <w:rPr>
+          <w:rFonts w:ascii="Palatino Linotype" w:hAnsi="Palatino Linotype"/>
+        </w:rPr>
+        <w:t>subsequence starting at that index is not a desirable motif, and</w:t>
+      </w:r>
+    </w:p>
+    <w:p>
+      <w:pPr>
+        <w:rPr>
+          <w:rFonts w:ascii="Palatino Linotype" w:hAnsi="Palatino Linotype"/>
+        </w:rPr>
+      </w:pPr>
+      <w:proofErr w:type="gramStart"/>
+      <w:r>
+        <w:rPr>
+          <w:rFonts w:ascii="Palatino Linotype" w:hAnsi="Palatino Linotype"/>
+        </w:rPr>
+        <w:t>therefore</w:t>
+      </w:r>
+      <w:proofErr w:type="gramEnd"/>
+      <w:r>
+        <w:rPr>
+          <w:rFonts w:ascii="Palatino Linotype" w:hAnsi="Palatino Linotype"/>
+        </w:rPr>
+        <w:t xml:space="preserve"> should be biased against. Conversely, higher values</w:t>
+      </w:r>
+    </w:p>
+    <w:p>
+      <w:pPr>
+        <w:rPr>
+          <w:rFonts w:ascii="Palatino Linotype" w:hAnsi="Palatino Linotype"/>
+        </w:rPr>
+      </w:pPr>
+      <w:r>
+        <w:rPr>
+          <w:rFonts w:ascii="Palatino Linotype" w:hAnsi="Palatino Linotype"/>
+        </w:rPr>
+        <w:t xml:space="preserve">mean the subsequence at that location should be </w:t>
+      </w:r>
+      <w:proofErr w:type="spellStart"/>
+      <w:r>
+        <w:rPr>
+          <w:rFonts w:ascii="Palatino Linotype" w:hAnsi="Palatino Linotype"/>
+        </w:rPr>
+        <w:t>favored</w:t>
+      </w:r>
+      <w:proofErr w:type="spellEnd"/>
+      <w:r>
+        <w:rPr>
+          <w:rFonts w:ascii="Palatino Linotype" w:hAnsi="Palatino Linotype"/>
+        </w:rPr>
+        <w:t xml:space="preserve"> for the</w:t>
+      </w:r>
+    </w:p>
+    <w:p>
+      <w:pPr>
+        <w:rPr>
+          <w:rFonts w:ascii="Palatino Linotype" w:hAnsi="Palatino Linotype"/>
+        </w:rPr>
+      </w:pPr>
+      <w:r>
+        <w:rPr>
+          <w:rFonts w:ascii="Palatino Linotype" w:hAnsi="Palatino Linotype"/>
+        </w:rPr>
+        <w:t>potential motif pool. Note that the AV has the same length as the</w:t>
+      </w:r>
+    </w:p>
+    <w:p>
+      <w:pPr>
+        <w:rPr>
+          <w:rFonts w:ascii="Palatino Linotype" w:hAnsi="Palatino Linotype"/>
+        </w:rPr>
+      </w:pPr>
+      <w:r>
+        <w:rPr>
+          <w:rFonts w:ascii="Palatino Linotype" w:hAnsi="Palatino Linotype"/>
+        </w:rPr>
+        <w:t>matrix profile MP.</w:t>
+      </w:r>
+    </w:p>
+    <w:p>
+      <w:pPr>
+        <w:rPr>
+          <w:rFonts w:ascii="Palatino Linotype" w:hAnsi="Palatino Linotype"/>
+        </w:rPr>
+      </w:pPr>
+      <w:r>
+        <w:rPr>
+          <w:rFonts w:ascii="Calibri" w:hAnsi="Calibri" w:cs="Calibri"/>
+        </w:rPr>
+        <w:t>﻿</w:t>
+      </w:r>
+    </w:p>
+    <w:p>
+      <w:pPr>
+        <w:rPr>
+          <w:rFonts w:ascii="Palatino Linotype" w:hAnsi="Palatino Linotype"/>
+        </w:rPr>
+      </w:pPr>
+      <w:r>
+        <w:rPr>
+          <w:rFonts w:ascii="Palatino Linotype" w:hAnsi="Palatino Linotype"/>
+        </w:rPr>
+        <w:t xml:space="preserve">???????? = ?????? + (1 − ??????) </w:t>
+      </w:r>
+      <w:r>
+        <w:rPr>
+          <w:rFonts w:ascii="Cambria Math" w:hAnsi="Cambria Math" w:cs="Cambria Math"/>
+        </w:rPr>
+        <w:t>∗</w:t>
+      </w:r>
+      <w:r>
+        <w:rPr>
+          <w:rFonts w:ascii="Palatino Linotype" w:hAnsi="Palatino Linotype"/>
+        </w:rPr>
+        <w:t xml:space="preserve"> max (????)</w:t>
+      </w:r>
+    </w:p>
+    <w:p>
+      <w:pPr>
+        <w:rPr>
+          <w:rFonts w:ascii="Palatino Linotype" w:hAnsi="Palatino Linotype"/>
+        </w:rPr>
+      </w:pPr>
+    </w:p>
+    <w:p>
+      <w:pPr>
+        <w:rPr>
+          <w:rFonts w:ascii="Palatino Linotype" w:hAnsi="Palatino Linotype"/>
+        </w:rPr>
+      </w:pPr>
+      <w:r>
+        <w:rPr>
+          <w:rFonts w:ascii="Calibri" w:hAnsi="Calibri" w:cs="Calibri"/>
+        </w:rPr>
+        <w:t>﻿</w:t>
+      </w:r>
+      <w:r>
+        <w:rPr>
+          <w:rFonts w:ascii="Palatino Linotype" w:hAnsi="Palatino Linotype"/>
+        </w:rPr>
+        <w:t>BOOLEAN ANNOTATION VECTOR</w:t>
+      </w:r>
+    </w:p>
+    <w:p>
+      <w:pPr>
+        <w:rPr>
+          <w:rFonts w:ascii="Palatino Linotype" w:hAnsi="Palatino Linotype"/>
+        </w:rPr>
+      </w:pPr>
+      <w:r>
+        <w:rPr>
+          <w:rFonts w:ascii="Palatino Linotype" w:hAnsi="Palatino Linotype"/>
+        </w:rPr>
+        <w:t>Note that here we created a Boolean AV, which strictly</w:t>
+      </w:r>
+    </w:p>
+    <w:p>
+      <w:pPr>
+        <w:rPr>
+          <w:rFonts w:ascii="Palatino Linotype" w:hAnsi="Palatino Linotype"/>
+        </w:rPr>
+      </w:pPr>
+      <w:r>
+        <w:rPr>
+          <w:rFonts w:ascii="Palatino Linotype" w:hAnsi="Palatino Linotype"/>
+        </w:rPr>
+        <w:t>prohibits finding motifs during sensor movement. However, we</w:t>
+      </w:r>
+    </w:p>
+    <w:p>
+      <w:pPr>
+        <w:rPr>
+          <w:rFonts w:ascii="Palatino Linotype" w:hAnsi="Palatino Linotype"/>
+        </w:rPr>
+      </w:pPr>
+      <w:r>
+        <w:rPr>
+          <w:rFonts w:ascii="Palatino Linotype" w:hAnsi="Palatino Linotype"/>
+        </w:rPr>
+        <w:t>could also have created a real-valued AV, which simply bias the</w:t>
+      </w:r>
+    </w:p>
+    <w:p>
+      <w:pPr>
+        <w:rPr>
+          <w:rFonts w:ascii="Palatino Linotype" w:hAnsi="Palatino Linotype"/>
+        </w:rPr>
+      </w:pPr>
+      <w:r>
+        <w:rPr>
+          <w:rFonts w:ascii="Palatino Linotype" w:hAnsi="Palatino Linotype"/>
+        </w:rPr>
+        <w:t>motif search away from regions where movement was noted, in</w:t>
+      </w:r>
+    </w:p>
+    <w:p>
+      <w:pPr>
+        <w:rPr>
+          <w:rFonts w:ascii="Palatino Linotype" w:hAnsi="Palatino Linotype"/>
+        </w:rPr>
+      </w:pPr>
+      <w:r>
+        <w:rPr>
+          <w:rFonts w:ascii="Palatino Linotype" w:hAnsi="Palatino Linotype"/>
+        </w:rPr>
+        <w:t>proportion to the magnitude of the motion.</w:t>
+      </w:r>
+    </w:p>
+    <w:p>
+      <w:pPr>
+        <w:rPr>
+          <w:rFonts w:ascii="Palatino Linotype" w:hAnsi="Palatino Linotype"/>
+        </w:rPr>
+      </w:pPr>
+    </w:p>
+    <w:p>
+      <w:pPr>
+        <w:rPr>
+          <w:rFonts w:ascii="Palatino Linotype" w:hAnsi="Palatino Linotype"/>
+        </w:rPr>
+      </w:pPr>
+      <w:r>
+        <w:rPr>
+          <w:rFonts w:ascii="Palatino Linotype" w:hAnsi="Palatino Linotype"/>
+        </w:rPr>
+        <w:t>REAL VALUED</w:t>
+      </w:r>
+      <w:r>
+        <w:rPr>
+          <w:rFonts w:ascii="Palatino Linotype" w:hAnsi="Palatino Linotype"/>
+        </w:rPr>
+        <w:t xml:space="preserve"> ANNOTATION VECTOR</w:t>
+      </w:r>
+    </w:p>
+    <w:p>
+      <w:pPr>
+        <w:rPr>
+          <w:rFonts w:ascii="Palatino Linotype" w:hAnsi="Palatino Linotype"/>
+        </w:rPr>
+      </w:pPr>
+    </w:p>
+    <w:p>
+      <w:pPr>
+        <w:rPr>
+          <w:rFonts w:ascii="Palatino Linotype" w:hAnsi="Palatino Linotype"/>
+        </w:rPr>
+      </w:pPr>
+    </w:p>
     <w:sectPr>
       <w:pgSz w:w="11900" w:h="16840"/>
       <w:pgMar w:top="1417" w:right="1134" w:bottom="1134" w:left="1134" w:header="708" w:footer="708" w:gutter="0"/>
@@ -1647,6 +2844,7 @@
   <w:style w:type="character" w:default="1" w:styleId="Carpredefinitoparagrafo">
     <w:name w:val="Default Paragraph Font"/>
     <w:uiPriority w:val="1"/>
+    <w:semiHidden/>
     <w:unhideWhenUsed/>
   </w:style>
   <w:style w:type="table" w:default="1" w:styleId="Tabellanormale">

</xml_diff>